<commit_message>
comments of 2 for task
</commit_message>
<xml_diff>
--- a/Introduction to Git.docx
+++ b/Introduction to Git.docx
@@ -565,7 +565,13 @@
         <w:ind w:left="720"/>
       </w:pPr>
       <w:r>
-        <w:t>git commit -m "Commit message"</w:t>
+        <w:t>git commit -</w:t>
+      </w:r>
+      <w:r>
+        <w:t>-</w:t>
+      </w:r>
+      <w:r>
+        <w:t>m "Commit message"</w:t>
       </w:r>
     </w:p>
     <w:p/>
@@ -610,7 +616,422 @@
         <w:t xml:space="preserve"> name, the generated hash for the commit, date and time of the commit, and the commit message that we provided.</w:t>
       </w:r>
     </w:p>
+    <w:p>
+      <w:r>
+        <w:t xml:space="preserve">The logs will show details for each commit, like the </w:t>
+      </w:r>
+      <w:proofErr w:type="gramStart"/>
+      <w:r>
+        <w:t>author</w:t>
+      </w:r>
+      <w:proofErr w:type="gramEnd"/>
+      <w:r>
+        <w:t xml:space="preserve"> name, the generated hash for the commit, date and time of the commit, and the commit message that we provided.</w:t>
+      </w:r>
+    </w:p>
+    <w:p>
+      <w:r>
+        <w:t xml:space="preserve">The logs will show details for each commit, like the </w:t>
+      </w:r>
+      <w:proofErr w:type="gramStart"/>
+      <w:r>
+        <w:t>author</w:t>
+      </w:r>
+      <w:proofErr w:type="gramEnd"/>
+      <w:r>
+        <w:t xml:space="preserve"> name, the generated hash for the commit, date and time of the commit, and the commit message that we provided.</w:t>
+      </w:r>
+    </w:p>
+    <w:p>
+      <w:pPr>
+        <w:ind w:left="720"/>
+      </w:pPr>
+      <w:r>
+        <w:t>git checkout &lt;commit-hash&gt;</w:t>
+      </w:r>
+    </w:p>
     <w:p/>
+    <w:p>
+      <w:r>
+        <w:lastRenderedPageBreak/>
+        <w:t>To go back to the latest commit (the newest version of our project code), you can type this command:</w:t>
+      </w:r>
+    </w:p>
+    <w:p>
+      <w:pPr>
+        <w:rPr>
+          <w:b/>
+          <w:bCs/>
+        </w:rPr>
+      </w:pPr>
+      <w:r>
+        <w:rPr>
+          <w:b/>
+          <w:bCs/>
+        </w:rPr>
+        <w:t>Branches</w:t>
+      </w:r>
+    </w:p>
+    <w:p>
+      <w:pPr>
+        <w:spacing w:before="100" w:beforeAutospacing="1" w:after="100" w:afterAutospacing="1" w:line="240" w:lineRule="auto"/>
+        <w:rPr>
+          <w:rFonts w:ascii="Times New Roman" w:eastAsia="Times New Roman" w:hAnsi="Times New Roman" w:cs="Times New Roman"/>
+          <w:sz w:val="24"/>
+          <w:szCs w:val="24"/>
+        </w:rPr>
+      </w:pPr>
+      <w:r>
+        <w:rPr>
+          <w:rFonts w:ascii="Times New Roman" w:eastAsia="Times New Roman" w:hAnsi="Times New Roman" w:cs="Times New Roman"/>
+          <w:sz w:val="24"/>
+          <w:szCs w:val="24"/>
+        </w:rPr>
+        <w:t xml:space="preserve">A </w:t>
+      </w:r>
+      <w:r>
+        <w:rPr>
+          <w:rFonts w:ascii="Times New Roman" w:eastAsia="Times New Roman" w:hAnsi="Times New Roman" w:cs="Times New Roman"/>
+          <w:b/>
+          <w:bCs/>
+          <w:sz w:val="24"/>
+          <w:szCs w:val="24"/>
+        </w:rPr>
+        <w:t>branch</w:t>
+      </w:r>
+      <w:r>
+        <w:rPr>
+          <w:rFonts w:ascii="Times New Roman" w:eastAsia="Times New Roman" w:hAnsi="Times New Roman" w:cs="Times New Roman"/>
+          <w:sz w:val="24"/>
+          <w:szCs w:val="24"/>
+        </w:rPr>
+        <w:t xml:space="preserve"> could be interpreted as an individual timeline of our project commits.</w:t>
+      </w:r>
+    </w:p>
+    <w:p>
+      <w:pPr>
+        <w:spacing w:before="100" w:beforeAutospacing="1" w:after="100" w:afterAutospacing="1" w:line="240" w:lineRule="auto"/>
+        <w:rPr>
+          <w:rFonts w:ascii="Times New Roman" w:eastAsia="Times New Roman" w:hAnsi="Times New Roman" w:cs="Times New Roman"/>
+          <w:sz w:val="24"/>
+          <w:szCs w:val="24"/>
+        </w:rPr>
+      </w:pPr>
+      <w:r>
+        <w:rPr>
+          <w:rFonts w:ascii="Times New Roman" w:eastAsia="Times New Roman" w:hAnsi="Times New Roman" w:cs="Times New Roman"/>
+          <w:sz w:val="24"/>
+          <w:szCs w:val="24"/>
+        </w:rPr>
+        <w:t>With Git, we can create many of these alternative environments (</w:t>
+      </w:r>
+      <w:proofErr w:type="gramStart"/>
+      <w:r>
+        <w:rPr>
+          <w:rFonts w:ascii="Times New Roman" w:eastAsia="Times New Roman" w:hAnsi="Times New Roman" w:cs="Times New Roman"/>
+          <w:sz w:val="24"/>
+          <w:szCs w:val="24"/>
+        </w:rPr>
+        <w:t>i.e.</w:t>
+      </w:r>
+      <w:proofErr w:type="gramEnd"/>
+      <w:r>
+        <w:rPr>
+          <w:rFonts w:ascii="Times New Roman" w:eastAsia="Times New Roman" w:hAnsi="Times New Roman" w:cs="Times New Roman"/>
+          <w:sz w:val="24"/>
+          <w:szCs w:val="24"/>
+        </w:rPr>
+        <w:t xml:space="preserve"> we can create different </w:t>
+      </w:r>
+      <w:r>
+        <w:rPr>
+          <w:rFonts w:ascii="Times New Roman" w:eastAsia="Times New Roman" w:hAnsi="Times New Roman" w:cs="Times New Roman"/>
+          <w:b/>
+          <w:bCs/>
+          <w:sz w:val="24"/>
+          <w:szCs w:val="24"/>
+        </w:rPr>
+        <w:t>branches</w:t>
+      </w:r>
+      <w:r>
+        <w:rPr>
+          <w:rFonts w:ascii="Times New Roman" w:eastAsia="Times New Roman" w:hAnsi="Times New Roman" w:cs="Times New Roman"/>
+          <w:sz w:val="24"/>
+          <w:szCs w:val="24"/>
+        </w:rPr>
+        <w:t>) so other versions of our project code can exist and be tracked in parallel.</w:t>
+      </w:r>
+    </w:p>
+    <w:p>
+      <w:r>
+        <w:t xml:space="preserve">When we initialize a repository and start making commits, they are saved to the </w:t>
+      </w:r>
+      <w:r>
+        <w:rPr>
+          <w:rStyle w:val="notion-enable-hover"/>
+          <w:b/>
+          <w:bCs/>
+        </w:rPr>
+        <w:t>master</w:t>
+      </w:r>
+      <w:r>
+        <w:t xml:space="preserve"> branch by default.</w:t>
+      </w:r>
+    </w:p>
+    <w:p/>
+    <w:p>
+      <w:pPr>
+        <w:rPr>
+          <w:b/>
+          <w:bCs/>
+        </w:rPr>
+      </w:pPr>
+      <w:r>
+        <w:rPr>
+          <w:b/>
+          <w:bCs/>
+        </w:rPr>
+        <w:t>Changing branches</w:t>
+      </w:r>
+    </w:p>
+    <w:p>
+      <w:r>
+        <w:t xml:space="preserve">To switch to a different branch, you use the </w:t>
+      </w:r>
+      <w:r>
+        <w:rPr>
+          <w:rStyle w:val="notion-enable-hover"/>
+          <w:b/>
+          <w:bCs/>
+        </w:rPr>
+        <w:t>git checkout</w:t>
+      </w:r>
+      <w:r>
+        <w:t xml:space="preserve"> command:</w:t>
+      </w:r>
+    </w:p>
+    <w:p>
+      <w:pPr>
+        <w:ind w:left="720"/>
+      </w:pPr>
+      <w:r>
+        <w:t>git checkout &lt;branch-name&gt;</w:t>
+      </w:r>
+    </w:p>
+    <w:p>
+      <w:r>
+        <w:t xml:space="preserve">For example, you could be working on different features in your code and have a separate branch for each feature. When you switch to a branch, you can commit code changes which only affect that </w:t>
+      </w:r>
+      <w:proofErr w:type="gramStart"/>
+      <w:r>
+        <w:t>particular branch</w:t>
+      </w:r>
+      <w:proofErr w:type="gramEnd"/>
+      <w:r>
+        <w:t>. Then, you can switch to another branch to work on a different feature, which won't be affected by the changes and commits made from the previous branch.</w:t>
+      </w:r>
+    </w:p>
+    <w:p>
+      <w:pPr>
+        <w:rPr>
+          <w:b/>
+          <w:bCs/>
+        </w:rPr>
+      </w:pPr>
+      <w:r>
+        <w:rPr>
+          <w:b/>
+          <w:bCs/>
+        </w:rPr>
+        <w:t xml:space="preserve">To create a new branch and change to it at the same time, you can use the </w:t>
+      </w:r>
+      <w:r>
+        <w:rPr>
+          <w:rStyle w:val="notion-enable-hover"/>
+          <w:b/>
+          <w:bCs/>
+        </w:rPr>
+        <w:t>-b</w:t>
+      </w:r>
+      <w:r>
+        <w:rPr>
+          <w:b/>
+          <w:bCs/>
+        </w:rPr>
+        <w:t xml:space="preserve"> flag:</w:t>
+      </w:r>
+    </w:p>
+    <w:p>
+      <w:pPr>
+        <w:ind w:left="720"/>
+      </w:pPr>
+      <w:r>
+        <w:t>git checkout -b &lt;new-branch-name&gt;</w:t>
+      </w:r>
+    </w:p>
+    <w:p>
+      <w:pPr>
+        <w:rPr>
+          <w:b/>
+          <w:bCs/>
+        </w:rPr>
+      </w:pPr>
+      <w:r>
+        <w:rPr>
+          <w:b/>
+          <w:bCs/>
+        </w:rPr>
+        <w:t xml:space="preserve">To go back to the </w:t>
+      </w:r>
+      <w:r>
+        <w:rPr>
+          <w:rStyle w:val="notion-enable-hover"/>
+          <w:b/>
+          <w:bCs/>
+        </w:rPr>
+        <w:t>master</w:t>
+      </w:r>
+      <w:r>
+        <w:rPr>
+          <w:b/>
+          <w:bCs/>
+        </w:rPr>
+        <w:t xml:space="preserve"> branch, use this command:</w:t>
+      </w:r>
+    </w:p>
+    <w:p>
+      <w:pPr>
+        <w:ind w:left="720"/>
+      </w:pPr>
+      <w:r>
+        <w:t>git checkout master</w:t>
+      </w:r>
+    </w:p>
+    <w:p>
+      <w:pPr>
+        <w:rPr>
+          <w:b/>
+          <w:bCs/>
+        </w:rPr>
+      </w:pPr>
+      <w:r>
+        <w:rPr>
+          <w:b/>
+          <w:bCs/>
+        </w:rPr>
+        <w:t>Merging branches</w:t>
+      </w:r>
+    </w:p>
+    <w:p>
+      <w:pPr>
+        <w:spacing w:before="100" w:beforeAutospacing="1" w:after="100" w:afterAutospacing="1" w:line="240" w:lineRule="auto"/>
+        <w:rPr>
+          <w:rFonts w:ascii="Times New Roman" w:eastAsia="Times New Roman" w:hAnsi="Times New Roman" w:cs="Times New Roman"/>
+          <w:sz w:val="24"/>
+          <w:szCs w:val="24"/>
+        </w:rPr>
+      </w:pPr>
+      <w:r>
+        <w:rPr>
+          <w:rFonts w:ascii="Times New Roman" w:eastAsia="Times New Roman" w:hAnsi="Times New Roman" w:cs="Times New Roman"/>
+          <w:sz w:val="24"/>
+          <w:szCs w:val="24"/>
+        </w:rPr>
+        <w:t>You can merge branches in situations where you want to implement the code changes that you made in an individual branch to a different branch.</w:t>
+      </w:r>
+    </w:p>
+    <w:p>
+      <w:pPr>
+        <w:spacing w:before="100" w:beforeAutospacing="1" w:after="100" w:afterAutospacing="1" w:line="240" w:lineRule="auto"/>
+        <w:rPr>
+          <w:rFonts w:ascii="Times New Roman" w:eastAsia="Times New Roman" w:hAnsi="Times New Roman" w:cs="Times New Roman"/>
+          <w:sz w:val="24"/>
+          <w:szCs w:val="24"/>
+        </w:rPr>
+      </w:pPr>
+      <w:r>
+        <w:rPr>
+          <w:rFonts w:ascii="Times New Roman" w:eastAsia="Times New Roman" w:hAnsi="Times New Roman" w:cs="Times New Roman"/>
+          <w:sz w:val="24"/>
+          <w:szCs w:val="24"/>
+        </w:rPr>
+        <w:t xml:space="preserve">For example, after you fully implemented and tested a new feature in your code, you would want to merge those changes to the stable branch of your project (which is usually the default </w:t>
+      </w:r>
+      <w:r>
+        <w:rPr>
+          <w:rFonts w:ascii="Times New Roman" w:eastAsia="Times New Roman" w:hAnsi="Times New Roman" w:cs="Times New Roman"/>
+          <w:b/>
+          <w:bCs/>
+          <w:sz w:val="24"/>
+          <w:szCs w:val="24"/>
+        </w:rPr>
+        <w:t>master</w:t>
+      </w:r>
+      <w:r>
+        <w:rPr>
+          <w:rFonts w:ascii="Times New Roman" w:eastAsia="Times New Roman" w:hAnsi="Times New Roman" w:cs="Times New Roman"/>
+          <w:sz w:val="24"/>
+          <w:szCs w:val="24"/>
+        </w:rPr>
+        <w:t xml:space="preserve"> branch).</w:t>
+      </w:r>
+    </w:p>
+    <w:p>
+      <w:pPr>
+        <w:spacing w:before="100" w:beforeAutospacing="1" w:after="100" w:afterAutospacing="1" w:line="240" w:lineRule="auto"/>
+        <w:rPr>
+          <w:rFonts w:ascii="Times New Roman" w:eastAsia="Times New Roman" w:hAnsi="Times New Roman" w:cs="Times New Roman"/>
+          <w:sz w:val="24"/>
+          <w:szCs w:val="24"/>
+        </w:rPr>
+      </w:pPr>
+      <w:r>
+        <w:rPr>
+          <w:rFonts w:ascii="Times New Roman" w:eastAsia="Times New Roman" w:hAnsi="Times New Roman" w:cs="Times New Roman"/>
+          <w:sz w:val="24"/>
+          <w:szCs w:val="24"/>
+        </w:rPr>
+        <w:t>To merge the changes from a different branch into your current branch, you can use this command:</w:t>
+      </w:r>
+    </w:p>
+    <w:p>
+      <w:pPr>
+        <w:ind w:left="720"/>
+      </w:pPr>
+      <w:r>
+        <w:t>git merge &lt;branch-name&gt;</w:t>
+      </w:r>
+    </w:p>
+    <w:p>
+      <w:r>
+        <w:t xml:space="preserve">You would replace </w:t>
+      </w:r>
+      <w:r>
+        <w:rPr>
+          <w:rStyle w:val="notion-enable-hover"/>
+          <w:rFonts w:ascii="Consolas" w:hAnsi="Consolas"/>
+          <w:color w:val="EB5757"/>
+          <w:sz w:val="20"/>
+          <w:szCs w:val="20"/>
+        </w:rPr>
+        <w:t>&lt;branch-name&gt;</w:t>
+      </w:r>
+      <w:r>
+        <w:t xml:space="preserve"> with the branch that you want to integrate into your current branch.</w:t>
+      </w:r>
+    </w:p>
+    <w:p/>
+    <w:p>
+      <w:pPr>
+        <w:rPr>
+          <w:rFonts w:ascii="Times New Roman" w:hAnsi="Times New Roman" w:cs="Times New Roman"/>
+          <w:b/>
+          <w:bCs/>
+          <w:sz w:val="24"/>
+          <w:szCs w:val="24"/>
+        </w:rPr>
+      </w:pPr>
+    </w:p>
     <w:p>
       <w:pPr>
         <w:rPr>

</xml_diff>

<commit_message>
data added and committed
</commit_message>
<xml_diff>
--- a/Introduction to Git.docx
+++ b/Introduction to Git.docx
@@ -55,15 +55,7 @@
         <w:t>collaborate on team projects</w:t>
       </w:r>
       <w:r>
-        <w:t xml:space="preserve">, where each developer can have their own version of the project, distributed on their computer. </w:t>
-      </w:r>
-      <w:proofErr w:type="gramStart"/>
-      <w:r>
-        <w:t>Later on</w:t>
-      </w:r>
-      <w:proofErr w:type="gramEnd"/>
-      <w:r>
-        <w:t>, these individual versions of the project can be merged and adapted into the main version of the project.</w:t>
+        <w:t>, where each developer can have their own version of the project, distributed on their computer. Later on, these individual versions of the project can be merged and adapted into the main version of the project.</w:t>
       </w:r>
     </w:p>
     <w:p>
@@ -174,7 +166,6 @@
         <w:t xml:space="preserve">git config --global </w:t>
       </w:r>
       <w:proofErr w:type="spellStart"/>
-      <w:proofErr w:type="gramStart"/>
       <w:r>
         <w:rPr>
           <w:rFonts w:ascii="Times New Roman" w:hAnsi="Times New Roman" w:cs="Times New Roman"/>
@@ -184,7 +175,6 @@
         <w:t>user.email</w:t>
       </w:r>
       <w:proofErr w:type="spellEnd"/>
-      <w:proofErr w:type="gramEnd"/>
       <w:r>
         <w:rPr>
           <w:rFonts w:ascii="Times New Roman" w:hAnsi="Times New Roman" w:cs="Times New Roman"/>
@@ -324,25 +314,7 @@
           <w:sz w:val="24"/>
           <w:szCs w:val="24"/>
         </w:rPr>
-        <w:t xml:space="preserve"> - generally stored outside of your isolated local system, usually on a remote server. It's especially useful when working in teams - this is the place where you can share your project code, see other people's </w:t>
-      </w:r>
-      <w:proofErr w:type="gramStart"/>
-      <w:r>
-        <w:rPr>
-          <w:rFonts w:ascii="Times New Roman" w:eastAsia="Times New Roman" w:hAnsi="Times New Roman" w:cs="Times New Roman"/>
-          <w:sz w:val="24"/>
-          <w:szCs w:val="24"/>
-        </w:rPr>
-        <w:t>code</w:t>
-      </w:r>
-      <w:proofErr w:type="gramEnd"/>
-      <w:r>
-        <w:rPr>
-          <w:rFonts w:ascii="Times New Roman" w:eastAsia="Times New Roman" w:hAnsi="Times New Roman" w:cs="Times New Roman"/>
-          <w:sz w:val="24"/>
-          <w:szCs w:val="24"/>
-        </w:rPr>
-        <w:t xml:space="preserve"> and integrate it into your local version of the project, and also push your changes to the remote repository.</w:t>
+        <w:t xml:space="preserve"> - generally stored outside of your isolated local system, usually on a remote server. It's especially useful when working in teams - this is the place where you can share your project code, see other people's code and integrate it into your local version of the project, and also push your changes to the remote repository.</w:t>
       </w:r>
     </w:p>
     <w:p>
@@ -450,13 +422,8 @@
         <w:ind w:left="720"/>
       </w:pPr>
       <w:r>
-        <w:t xml:space="preserve">git </w:t>
-      </w:r>
-      <w:proofErr w:type="gramStart"/>
-      <w:r>
-        <w:t>add .</w:t>
-      </w:r>
-      <w:proofErr w:type="gramEnd"/>
+        <w:t>git add .</w:t>
+      </w:r>
     </w:p>
     <w:p>
       <w:r>
@@ -605,41 +572,17 @@
     </w:p>
     <w:p>
       <w:r>
-        <w:t xml:space="preserve">The logs will show details for each commit, like the </w:t>
-      </w:r>
-      <w:proofErr w:type="gramStart"/>
-      <w:r>
-        <w:t>author</w:t>
-      </w:r>
-      <w:proofErr w:type="gramEnd"/>
-      <w:r>
-        <w:t xml:space="preserve"> name, the generated hash for the commit, date and time of the commit, and the commit message that we provided.</w:t>
-      </w:r>
-    </w:p>
-    <w:p>
-      <w:r>
-        <w:t xml:space="preserve">The logs will show details for each commit, like the </w:t>
-      </w:r>
-      <w:proofErr w:type="gramStart"/>
-      <w:r>
-        <w:t>author</w:t>
-      </w:r>
-      <w:proofErr w:type="gramEnd"/>
-      <w:r>
-        <w:t xml:space="preserve"> name, the generated hash for the commit, date and time of the commit, and the commit message that we provided.</w:t>
-      </w:r>
-    </w:p>
-    <w:p>
-      <w:r>
-        <w:t xml:space="preserve">The logs will show details for each commit, like the </w:t>
-      </w:r>
-      <w:proofErr w:type="gramStart"/>
-      <w:r>
-        <w:t>author</w:t>
-      </w:r>
-      <w:proofErr w:type="gramEnd"/>
-      <w:r>
-        <w:t xml:space="preserve"> name, the generated hash for the commit, date and time of the commit, and the commit message that we provided.</w:t>
+        <w:t>The logs will show details for each commit, like the author name, the generated hash for the commit, date and time of the commit, and the commit message that we provided.</w:t>
+      </w:r>
+    </w:p>
+    <w:p>
+      <w:r>
+        <w:t>The logs will show details for each commit, like the author name, the generated hash for the commit, date and time of the commit, and the commit message that we provided.</w:t>
+      </w:r>
+    </w:p>
+    <w:p>
+      <w:r>
+        <w:t>The logs will show details for each commit, like the author name, the generated hash for the commit, date and time of the commit, and the commit message that we provided.</w:t>
       </w:r>
     </w:p>
     <w:p>
@@ -723,25 +666,7 @@
           <w:sz w:val="24"/>
           <w:szCs w:val="24"/>
         </w:rPr>
-        <w:t>With Git, we can create many of these alternative environments (</w:t>
-      </w:r>
-      <w:proofErr w:type="gramStart"/>
-      <w:r>
-        <w:rPr>
-          <w:rFonts w:ascii="Times New Roman" w:eastAsia="Times New Roman" w:hAnsi="Times New Roman" w:cs="Times New Roman"/>
-          <w:sz w:val="24"/>
-          <w:szCs w:val="24"/>
-        </w:rPr>
-        <w:t>i.e.</w:t>
-      </w:r>
-      <w:proofErr w:type="gramEnd"/>
-      <w:r>
-        <w:rPr>
-          <w:rFonts w:ascii="Times New Roman" w:eastAsia="Times New Roman" w:hAnsi="Times New Roman" w:cs="Times New Roman"/>
-          <w:sz w:val="24"/>
-          <w:szCs w:val="24"/>
-        </w:rPr>
-        <w:t xml:space="preserve"> we can create different </w:t>
+        <w:t xml:space="preserve">With Git, we can create many of these alternative environments (i.e. we can create different </w:t>
       </w:r>
       <w:r>
         <w:rPr>
@@ -820,15 +745,7 @@
     </w:p>
     <w:p>
       <w:r>
-        <w:t xml:space="preserve">For example, you could be working on different features in your code and have a separate branch for each feature. When you switch to a branch, you can commit code changes which only affect that </w:t>
-      </w:r>
-      <w:proofErr w:type="gramStart"/>
-      <w:r>
-        <w:t>particular branch</w:t>
-      </w:r>
-      <w:proofErr w:type="gramEnd"/>
-      <w:r>
-        <w:t>. Then, you can switch to another branch to work on a different feature, which won't be affected by the changes and commits made from the previous branch.</w:t>
+        <w:t>For example, you could be working on different features in your code and have a separate branch for each feature. When you switch to a branch, you can commit code changes which only affect that particular branch. Then, you can switch to another branch to work on a different feature, which won't be affected by the changes and commits made from the previous branch.</w:t>
       </w:r>
     </w:p>
     <w:p>
@@ -1021,6 +938,35 @@
       </w:r>
     </w:p>
     <w:p/>
+    <w:p>
+      <w:pPr>
+        <w:rPr>
+          <w:b/>
+          <w:bCs/>
+        </w:rPr>
+      </w:pPr>
+      <w:r>
+        <w:rPr>
+          <w:b/>
+          <w:bCs/>
+        </w:rPr>
+        <w:lastRenderedPageBreak/>
+        <w:t>Deleting a branch</w:t>
+      </w:r>
+    </w:p>
+    <w:p>
+      <w:pPr>
+        <w:ind w:left="720"/>
+      </w:pPr>
+      <w:r>
+        <w:t>git branch -d &lt;branch-name&gt;</w:t>
+      </w:r>
+    </w:p>
+    <w:p>
+      <w:pPr>
+        <w:ind w:left="720"/>
+      </w:pPr>
+    </w:p>
     <w:p>
       <w:pPr>
         <w:rPr>

</xml_diff>